<commit_message>
Admin or Teller Interface Done. Admin v1.0.0
</commit_message>
<xml_diff>
--- a/First Year/Second Semester/Python Programming/Personal Projects/Generic Online Banking Application/docs/BANKING SOFTWARE USER REQUIREMENTS.docx
+++ b/First Year/Second Semester/Python Programming/Personal Projects/Generic Online Banking Application/docs/BANKING SOFTWARE USER REQUIREMENTS.docx
@@ -1,6 +1,6 @@
 
 <file path=word/document.xml><?xml version="1.0" encoding="utf-8"?>
-<w:document xmlns:wpc="http://schemas.microsoft.com/office/word/2010/wordprocessingCanvas" xmlns:cx="http://schemas.microsoft.com/office/drawing/2014/chartex" xmlns:cx1="http://schemas.microsoft.com/office/drawing/2015/9/8/chartex" xmlns:cx2="http://schemas.microsoft.com/office/drawing/2015/10/21/chartex" xmlns:cx3="http://schemas.microsoft.com/office/drawing/2016/5/9/chartex" xmlns:cx4="http://schemas.microsoft.com/office/drawing/2016/5/10/chartex" xmlns:cx5="http://schemas.microsoft.com/office/drawing/2016/5/11/chartex" xmlns:cx6="http://schemas.microsoft.com/office/drawing/2016/5/12/chartex" xmlns:cx7="http://schemas.microsoft.com/office/drawing/2016/5/13/chartex" xmlns:cx8="http://schemas.microsoft.com/office/drawing/2016/5/14/chartex" xmlns:mc="http://schemas.openxmlformats.org/markup-compatibility/2006" xmlns:aink="http://schemas.microsoft.com/office/drawing/2016/ink" xmlns:am3d="http://schemas.microsoft.com/office/drawing/2017/model3d" xmlns:o="urn:schemas-microsoft-com:office:office" xmlns:r="http://schemas.openxmlformats.org/officeDocument/2006/relationships" xmlns:m="http://schemas.openxmlformats.org/officeDocument/2006/math" xmlns:v="urn:schemas-microsoft-com:vml" xmlns:wp14="http://schemas.microsoft.com/office/word/2010/wordprocessingDrawing" xmlns:wp="http://schemas.openxmlformats.org/drawingml/2006/wordprocessingDrawing" xmlns:w10="urn:schemas-microsoft-com:office:word" xmlns:w="http://schemas.openxmlformats.org/wordprocessingml/2006/main" xmlns:w14="http://schemas.microsoft.com/office/word/2010/wordml" xmlns:w15="http://schemas.microsoft.com/office/word/2012/wordml" xmlns:w16cex="http://schemas.microsoft.com/office/word/2018/wordml/cex" xmlns:w16cid="http://schemas.microsoft.com/office/word/2016/wordml/cid" xmlns:w16="http://schemas.microsoft.com/office/word/2018/wordml" xmlns:w16sdtdh="http://schemas.microsoft.com/office/word/2020/wordml/sdtdatahash" xmlns:w16se="http://schemas.microsoft.com/office/word/2015/wordml/symex" xmlns:wpg="http://schemas.microsoft.com/office/word/2010/wordprocessingGroup" xmlns:wpi="http://schemas.microsoft.com/office/word/2010/wordprocessingInk" xmlns:wne="http://schemas.microsoft.com/office/word/2006/wordml" xmlns:wps="http://schemas.microsoft.com/office/word/2010/wordprocessingShape" mc:Ignorable="w14 w15 w16se w16cid w16 w16cex w16sdtdh wp14">
+<w:document xmlns:wpc="http://schemas.microsoft.com/office/word/2010/wordprocessingCanvas" xmlns:cx="http://schemas.microsoft.com/office/drawing/2014/chartex" xmlns:cx1="http://schemas.microsoft.com/office/drawing/2015/9/8/chartex" xmlns:cx2="http://schemas.microsoft.com/office/drawing/2015/10/21/chartex" xmlns:cx3="http://schemas.microsoft.com/office/drawing/2016/5/9/chartex" xmlns:cx4="http://schemas.microsoft.com/office/drawing/2016/5/10/chartex" xmlns:cx5="http://schemas.microsoft.com/office/drawing/2016/5/11/chartex" xmlns:cx6="http://schemas.microsoft.com/office/drawing/2016/5/12/chartex" xmlns:cx7="http://schemas.microsoft.com/office/drawing/2016/5/13/chartex" xmlns:cx8="http://schemas.microsoft.com/office/drawing/2016/5/14/chartex" xmlns:mc="http://schemas.openxmlformats.org/markup-compatibility/2006" xmlns:aink="http://schemas.microsoft.com/office/drawing/2016/ink" xmlns:am3d="http://schemas.microsoft.com/office/drawing/2017/model3d" xmlns:o="urn:schemas-microsoft-com:office:office" xmlns:oel="http://schemas.microsoft.com/office/2019/extlst" xmlns:r="http://schemas.openxmlformats.org/officeDocument/2006/relationships" xmlns:m="http://schemas.openxmlformats.org/officeDocument/2006/math" xmlns:v="urn:schemas-microsoft-com:vml" xmlns:wp14="http://schemas.microsoft.com/office/word/2010/wordprocessingDrawing" xmlns:wp="http://schemas.openxmlformats.org/drawingml/2006/wordprocessingDrawing" xmlns:w10="urn:schemas-microsoft-com:office:word" xmlns:w="http://schemas.openxmlformats.org/wordprocessingml/2006/main" xmlns:w14="http://schemas.microsoft.com/office/word/2010/wordml" xmlns:w15="http://schemas.microsoft.com/office/word/2012/wordml" xmlns:w16cex="http://schemas.microsoft.com/office/word/2018/wordml/cex" xmlns:w16cid="http://schemas.microsoft.com/office/word/2016/wordml/cid" xmlns:w16="http://schemas.microsoft.com/office/word/2018/wordml" xmlns:w16sdtdh="http://schemas.microsoft.com/office/word/2020/wordml/sdtdatahash" xmlns:w16se="http://schemas.microsoft.com/office/word/2015/wordml/symex" xmlns:wpg="http://schemas.microsoft.com/office/word/2010/wordprocessingGroup" xmlns:wpi="http://schemas.microsoft.com/office/word/2010/wordprocessingInk" xmlns:wne="http://schemas.microsoft.com/office/word/2006/wordml" xmlns:wps="http://schemas.microsoft.com/office/word/2010/wordprocessingShape" mc:Ignorable="w14 w15 w16se w16cid w16 w16cex w16sdtdh wp14">
   <w:body>
     <w:p>
       <w:pPr>
@@ -70,13 +70,7 @@
         <w:rPr>
           <w:rFonts w:ascii="Calibri" w:eastAsia="Calibri" w:hAnsi="Calibri" w:cs="Calibri"/>
         </w:rPr>
-        <w:t>M</w:t>
-      </w:r>
-      <w:r>
-        <w:rPr>
-          <w:rFonts w:ascii="Calibri" w:eastAsia="Calibri" w:hAnsi="Calibri" w:cs="Calibri"/>
-        </w:rPr>
-        <w:t>oney to transfer should not be greater than the account balance.</w:t>
+        <w:t>Money to transfer should not be greater than the account balance.</w:t>
       </w:r>
     </w:p>
     <w:p>
@@ -204,13 +198,7 @@
         <w:rPr>
           <w:rFonts w:ascii="Calibri" w:eastAsia="Calibri" w:hAnsi="Calibri" w:cs="Calibri"/>
         </w:rPr>
-        <w:t>A</w:t>
-      </w:r>
-      <w:r>
-        <w:rPr>
-          <w:rFonts w:ascii="Calibri" w:eastAsia="Calibri" w:hAnsi="Calibri" w:cs="Calibri"/>
-        </w:rPr>
-        <w:t xml:space="preserve">fter every </w:t>
+        <w:t xml:space="preserve">After every </w:t>
       </w:r>
       <w:r>
         <w:rPr>
@@ -241,13 +229,7 @@
         <w:rPr>
           <w:rFonts w:ascii="Calibri" w:eastAsia="Calibri" w:hAnsi="Calibri" w:cs="Calibri"/>
         </w:rPr>
-        <w:t>Transaction his</w:t>
-      </w:r>
-      <w:r>
-        <w:rPr>
-          <w:rFonts w:ascii="Calibri" w:eastAsia="Calibri" w:hAnsi="Calibri" w:cs="Calibri"/>
-        </w:rPr>
-        <w:t>tory must be recorded</w:t>
+        <w:t>Transaction history must be recorded</w:t>
       </w:r>
     </w:p>
     <w:p>
@@ -613,13 +595,7 @@
         <w:rPr>
           <w:rFonts w:ascii="Calibri" w:eastAsia="Calibri" w:hAnsi="Calibri" w:cs="Calibri"/>
         </w:rPr>
-        <w:t>R</w:t>
-      </w:r>
-      <w:r>
-        <w:rPr>
-          <w:rFonts w:ascii="Calibri" w:eastAsia="Calibri" w:hAnsi="Calibri" w:cs="Calibri"/>
-        </w:rPr>
-        <w:t xml:space="preserve">ecipient account number is </w:t>
+        <w:t xml:space="preserve">Recipient account number is </w:t>
       </w:r>
       <w:r>
         <w:rPr>
@@ -831,14 +807,7 @@
           <w:rFonts w:ascii="Calibri" w:eastAsia="Calibri" w:hAnsi="Calibri" w:cs="Calibri"/>
           <w:b/>
         </w:rPr>
-        <w:t xml:space="preserve">Receive </w:t>
-      </w:r>
-      <w:r>
-        <w:rPr>
-          <w:rFonts w:ascii="Calibri" w:eastAsia="Calibri" w:hAnsi="Calibri" w:cs="Calibri"/>
-          <w:b/>
-        </w:rPr>
-        <w:t>money:</w:t>
+        <w:t>Receive money:</w:t>
       </w:r>
     </w:p>
     <w:p>
@@ -1147,7 +1116,27 @@
           <w:rFonts w:ascii="Calibri" w:eastAsia="Calibri" w:hAnsi="Calibri" w:cs="Calibri"/>
           <w:bCs/>
         </w:rPr>
-        <w:t>Passwords are encrypted when stored in the database and encryption keys are saved on the local device storage an</w:t>
+        <w:t xml:space="preserve">Passwords are encrypted when stored in the database and encryption keys are saved on the local device storage </w:t>
+      </w:r>
+    </w:p>
+    <w:p>
+      <w:pPr>
+        <w:pStyle w:val="ListParagraph"/>
+        <w:numPr>
+          <w:ilvl w:val="0"/>
+          <w:numId w:val="4"/>
+        </w:numPr>
+        <w:rPr>
+          <w:rFonts w:ascii="Calibri" w:eastAsia="Calibri" w:hAnsi="Calibri" w:cs="Calibri"/>
+          <w:b/>
+        </w:rPr>
+      </w:pPr>
+      <w:r>
+        <w:rPr>
+          <w:rFonts w:ascii="Calibri" w:eastAsia="Calibri" w:hAnsi="Calibri" w:cs="Calibri"/>
+          <w:bCs/>
+        </w:rPr>
+        <w:t>Transaction pin is encrypted and stored on local storage hence validations are done from local device.</w:t>
       </w:r>
     </w:p>
     <w:p>
@@ -1196,6 +1185,7 @@
           <w:rFonts w:ascii="Calibri" w:eastAsia="Calibri" w:hAnsi="Calibri" w:cs="Calibri"/>
           <w:b/>
         </w:rPr>
+        <w:lastRenderedPageBreak/>
         <w:t>Create Account:</w:t>
       </w:r>
     </w:p>
@@ -1626,14 +1616,7 @@
           <w:rFonts w:ascii="Calibri" w:eastAsia="Calibri" w:hAnsi="Calibri" w:cs="Calibri"/>
           <w:b/>
         </w:rPr>
-        <w:t>HOW TO</w:t>
-      </w:r>
-      <w:r>
-        <w:rPr>
-          <w:rFonts w:ascii="Calibri" w:eastAsia="Calibri" w:hAnsi="Calibri" w:cs="Calibri"/>
-          <w:b/>
-        </w:rPr>
-        <w:t xml:space="preserve"> DETERMINE USER </w:t>
+        <w:t xml:space="preserve">HOW TO DETERMINE USER </w:t>
       </w:r>
       <w:r>
         <w:rPr>
@@ -1744,7 +1727,7 @@
 </file>
 
 <file path=word/numbering.xml><?xml version="1.0" encoding="utf-8"?>
-<w:numbering xmlns:wpc="http://schemas.microsoft.com/office/word/2010/wordprocessingCanvas" xmlns:cx="http://schemas.microsoft.com/office/drawing/2014/chartex" xmlns:cx1="http://schemas.microsoft.com/office/drawing/2015/9/8/chartex" xmlns:cx2="http://schemas.microsoft.com/office/drawing/2015/10/21/chartex" xmlns:cx3="http://schemas.microsoft.com/office/drawing/2016/5/9/chartex" xmlns:cx4="http://schemas.microsoft.com/office/drawing/2016/5/10/chartex" xmlns:cx5="http://schemas.microsoft.com/office/drawing/2016/5/11/chartex" xmlns:cx6="http://schemas.microsoft.com/office/drawing/2016/5/12/chartex" xmlns:cx7="http://schemas.microsoft.com/office/drawing/2016/5/13/chartex" xmlns:cx8="http://schemas.microsoft.com/office/drawing/2016/5/14/chartex" xmlns:mc="http://schemas.openxmlformats.org/markup-compatibility/2006" xmlns:aink="http://schemas.microsoft.com/office/drawing/2016/ink" xmlns:am3d="http://schemas.microsoft.com/office/drawing/2017/model3d" xmlns:o="urn:schemas-microsoft-com:office:office" xmlns:r="http://schemas.openxmlformats.org/officeDocument/2006/relationships" xmlns:m="http://schemas.openxmlformats.org/officeDocument/2006/math" xmlns:v="urn:schemas-microsoft-com:vml" xmlns:wp14="http://schemas.microsoft.com/office/word/2010/wordprocessingDrawing" xmlns:wp="http://schemas.openxmlformats.org/drawingml/2006/wordprocessingDrawing" xmlns:w10="urn:schemas-microsoft-com:office:word" xmlns:w="http://schemas.openxmlformats.org/wordprocessingml/2006/main" xmlns:w14="http://schemas.microsoft.com/office/word/2010/wordml" xmlns:w15="http://schemas.microsoft.com/office/word/2012/wordml" xmlns:w16cex="http://schemas.microsoft.com/office/word/2018/wordml/cex" xmlns:w16cid="http://schemas.microsoft.com/office/word/2016/wordml/cid" xmlns:w16="http://schemas.microsoft.com/office/word/2018/wordml" xmlns:w16sdtdh="http://schemas.microsoft.com/office/word/2020/wordml/sdtdatahash" xmlns:w16se="http://schemas.microsoft.com/office/word/2015/wordml/symex" xmlns:wpg="http://schemas.microsoft.com/office/word/2010/wordprocessingGroup" xmlns:wpi="http://schemas.microsoft.com/office/word/2010/wordprocessingInk" xmlns:wne="http://schemas.microsoft.com/office/word/2006/wordml" xmlns:wps="http://schemas.microsoft.com/office/word/2010/wordprocessingShape" mc:Ignorable="w14 w15 w16se w16cid w16 w16cex w16sdtdh wp14">
+<w:numbering xmlns:wpc="http://schemas.microsoft.com/office/word/2010/wordprocessingCanvas" xmlns:cx="http://schemas.microsoft.com/office/drawing/2014/chartex" xmlns:cx1="http://schemas.microsoft.com/office/drawing/2015/9/8/chartex" xmlns:cx2="http://schemas.microsoft.com/office/drawing/2015/10/21/chartex" xmlns:cx3="http://schemas.microsoft.com/office/drawing/2016/5/9/chartex" xmlns:cx4="http://schemas.microsoft.com/office/drawing/2016/5/10/chartex" xmlns:cx5="http://schemas.microsoft.com/office/drawing/2016/5/11/chartex" xmlns:cx6="http://schemas.microsoft.com/office/drawing/2016/5/12/chartex" xmlns:cx7="http://schemas.microsoft.com/office/drawing/2016/5/13/chartex" xmlns:cx8="http://schemas.microsoft.com/office/drawing/2016/5/14/chartex" xmlns:mc="http://schemas.openxmlformats.org/markup-compatibility/2006" xmlns:aink="http://schemas.microsoft.com/office/drawing/2016/ink" xmlns:am3d="http://schemas.microsoft.com/office/drawing/2017/model3d" xmlns:o="urn:schemas-microsoft-com:office:office" xmlns:oel="http://schemas.microsoft.com/office/2019/extlst" xmlns:r="http://schemas.openxmlformats.org/officeDocument/2006/relationships" xmlns:m="http://schemas.openxmlformats.org/officeDocument/2006/math" xmlns:v="urn:schemas-microsoft-com:vml" xmlns:wp14="http://schemas.microsoft.com/office/word/2010/wordprocessingDrawing" xmlns:wp="http://schemas.openxmlformats.org/drawingml/2006/wordprocessingDrawing" xmlns:w10="urn:schemas-microsoft-com:office:word" xmlns:w="http://schemas.openxmlformats.org/wordprocessingml/2006/main" xmlns:w14="http://schemas.microsoft.com/office/word/2010/wordml" xmlns:w15="http://schemas.microsoft.com/office/word/2012/wordml" xmlns:w16cex="http://schemas.microsoft.com/office/word/2018/wordml/cex" xmlns:w16cid="http://schemas.microsoft.com/office/word/2016/wordml/cid" xmlns:w16="http://schemas.microsoft.com/office/word/2018/wordml" xmlns:w16sdtdh="http://schemas.microsoft.com/office/word/2020/wordml/sdtdatahash" xmlns:w16se="http://schemas.microsoft.com/office/word/2015/wordml/symex" xmlns:wpg="http://schemas.microsoft.com/office/word/2010/wordprocessingGroup" xmlns:wpi="http://schemas.microsoft.com/office/word/2010/wordprocessingInk" xmlns:wne="http://schemas.microsoft.com/office/word/2006/wordml" xmlns:wps="http://schemas.microsoft.com/office/word/2010/wordprocessingShape" mc:Ignorable="w14 w15 w16se w16cid w16 w16cex w16sdtdh wp14">
   <w:abstractNum w:abstractNumId="0" w15:restartNumberingAfterBreak="0">
     <w:nsid w:val="157900B9"/>
     <w:multiLevelType w:val="multilevel"/>
@@ -2682,34 +2665,34 @@
       </w:rPr>
     </w:lvl>
   </w:abstractNum>
-  <w:num w:numId="1">
+  <w:num w:numId="1" w16cid:durableId="749622566">
     <w:abstractNumId w:val="2"/>
   </w:num>
-  <w:num w:numId="2">
+  <w:num w:numId="2" w16cid:durableId="945231767">
     <w:abstractNumId w:val="4"/>
   </w:num>
-  <w:num w:numId="3">
+  <w:num w:numId="3" w16cid:durableId="2144275737">
     <w:abstractNumId w:val="0"/>
   </w:num>
-  <w:num w:numId="4">
+  <w:num w:numId="4" w16cid:durableId="148668058">
     <w:abstractNumId w:val="6"/>
   </w:num>
-  <w:num w:numId="5">
+  <w:num w:numId="5" w16cid:durableId="1368794490">
     <w:abstractNumId w:val="5"/>
   </w:num>
-  <w:num w:numId="6">
+  <w:num w:numId="6" w16cid:durableId="1105921390">
     <w:abstractNumId w:val="7"/>
   </w:num>
-  <w:num w:numId="7">
+  <w:num w:numId="7" w16cid:durableId="1237327554">
     <w:abstractNumId w:val="3"/>
   </w:num>
-  <w:num w:numId="8">
+  <w:num w:numId="8" w16cid:durableId="656568496">
     <w:abstractNumId w:val="1"/>
   </w:num>
-  <w:num w:numId="9">
+  <w:num w:numId="9" w16cid:durableId="1589803042">
     <w:abstractNumId w:val="8"/>
   </w:num>
-  <w:num w:numId="10">
+  <w:num w:numId="10" w16cid:durableId="187181975">
     <w:abstractNumId w:val="9"/>
   </w:num>
 </w:numbering>

</xml_diff>